<commit_message>
deployement of the model and expose it using fastapi
</commit_message>
<xml_diff>
--- a/Notes.docx
+++ b/Notes.docx
@@ -2,6 +2,62 @@
 <file path=word/document.xml><?xml version="1.0" encoding="utf-8"?>
 <w:document xmlns:wpc="http://schemas.microsoft.com/office/word/2010/wordprocessingCanvas" xmlns:cx="http://schemas.microsoft.com/office/drawing/2014/chartex" xmlns:cx1="http://schemas.microsoft.com/office/drawing/2015/9/8/chartex" xmlns:cx2="http://schemas.microsoft.com/office/drawing/2015/10/21/chartex" xmlns:cx3="http://schemas.microsoft.com/office/drawing/2016/5/9/chartex" xmlns:cx4="http://schemas.microsoft.com/office/drawing/2016/5/10/chartex" xmlns:cx5="http://schemas.microsoft.com/office/drawing/2016/5/11/chartex" xmlns:cx6="http://schemas.microsoft.com/office/drawing/2016/5/12/chartex" xmlns:cx7="http://schemas.microsoft.com/office/drawing/2016/5/13/chartex" xmlns:cx8="http://schemas.microsoft.com/office/drawing/2016/5/14/chartex" xmlns:mc="http://schemas.openxmlformats.org/markup-compatibility/2006" xmlns:aink="http://schemas.microsoft.com/office/drawing/2016/ink" xmlns:am3d="http://schemas.microsoft.com/office/drawing/2017/model3d" xmlns:o="urn:schemas-microsoft-com:office:office" xmlns:oel="http://schemas.microsoft.com/office/2019/extlst" xmlns:r="http://schemas.openxmlformats.org/officeDocument/2006/relationships" xmlns:m="http://schemas.openxmlformats.org/officeDocument/2006/math" xmlns:v="urn:schemas-microsoft-com:vml" xmlns:wp14="http://schemas.microsoft.com/office/word/2010/wordprocessingDrawing" xmlns:wp="http://schemas.openxmlformats.org/drawingml/2006/wordprocessingDrawing" xmlns:w10="urn:schemas-microsoft-com:office:word" xmlns:w="http://schemas.openxmlformats.org/wordprocessingml/2006/main" xmlns:w14="http://schemas.microsoft.com/office/word/2010/wordml" xmlns:w15="http://schemas.microsoft.com/office/word/2012/wordml" xmlns:w16cex="http://schemas.microsoft.com/office/word/2018/wordml/cex" xmlns:w16cid="http://schemas.microsoft.com/office/word/2016/wordml/cid" xmlns:w16="http://schemas.microsoft.com/office/word/2018/wordml" xmlns:w16du="http://schemas.microsoft.com/office/word/2023/wordml/word16du" xmlns:w16sdtdh="http://schemas.microsoft.com/office/word/2020/wordml/sdtdatahash" xmlns:w16sdtfl="http://schemas.microsoft.com/office/word/2024/wordml/sdtformatlock" xmlns:w16se="http://schemas.microsoft.com/office/word/2015/wordml/symex" xmlns:wpg="http://schemas.microsoft.com/office/word/2010/wordprocessingGroup" xmlns:wpi="http://schemas.microsoft.com/office/word/2010/wordprocessingInk" xmlns:wne="http://schemas.microsoft.com/office/word/2006/wordml" xmlns:wps="http://schemas.microsoft.com/office/word/2010/wordprocessingShape" mc:Ignorable="w14 w15 w16se w16cid w16 w16cex w16sdtdh w16sdtfl w16du wp14">
   <w:body>
+    <w:p>
+      <w:pPr>
+        <w:rPr>
+          <w:lang w:val="en-US"/>
+        </w:rPr>
+      </w:pPr>
+      <w:r>
+        <w:rPr>
+          <w:lang w:val="en-US"/>
+        </w:rPr>
+        <w:t>Activate private env :</w:t>
+      </w:r>
+    </w:p>
+    <w:p>
+      <w:pPr>
+        <w:pStyle w:val="Paragraphedeliste"/>
+        <w:numPr>
+          <w:ilvl w:val="0"/>
+          <w:numId w:val="5"/>
+        </w:numPr>
+        <w:rPr>
+          <w:lang w:val="en-US"/>
+        </w:rPr>
+      </w:pPr>
+      <w:r>
+        <w:rPr>
+          <w:lang w:val="en-US"/>
+        </w:rPr>
+        <w:t>Conda activate match-prediction</w:t>
+      </w:r>
+    </w:p>
+    <w:p>
+      <w:pPr>
+        <w:pStyle w:val="Paragraphedeliste"/>
+        <w:numPr>
+          <w:ilvl w:val="0"/>
+          <w:numId w:val="5"/>
+        </w:numPr>
+        <w:rPr>
+          <w:lang w:val="en-US"/>
+        </w:rPr>
+      </w:pPr>
+      <w:r>
+        <w:rPr>
+          <w:lang w:val="en-US"/>
+        </w:rPr>
+        <w:t>deactivate</w:t>
+      </w:r>
+    </w:p>
+    <w:p>
+      <w:pPr>
+        <w:rPr>
+          <w:lang w:val="en-US"/>
+        </w:rPr>
+      </w:pPr>
+    </w:p>
     <w:p>
       <w:pPr>
         <w:rPr>
@@ -65,35 +121,7 @@
         <w:rPr>
           <w:lang w:val="en-US"/>
         </w:rPr>
-        <w:t xml:space="preserve"> It serves as a brief, high-level summary of what the </w:t>
-      </w:r>
-      <w:proofErr w:type="spellStart"/>
-      <w:r>
-        <w:rPr>
-          <w:lang w:val="en-US"/>
-        </w:rPr>
-        <w:t>load_</w:t>
-      </w:r>
-      <w:proofErr w:type="gramStart"/>
-      <w:r>
-        <w:rPr>
-          <w:lang w:val="en-US"/>
-        </w:rPr>
-        <w:t>artifacts</w:t>
-      </w:r>
-      <w:proofErr w:type="spellEnd"/>
-      <w:r>
-        <w:rPr>
-          <w:lang w:val="en-US"/>
-        </w:rPr>
-        <w:t>(</w:t>
-      </w:r>
-      <w:proofErr w:type="gramEnd"/>
-      <w:r>
-        <w:rPr>
-          <w:lang w:val="en-US"/>
-        </w:rPr>
-        <w:t xml:space="preserve">) function does. </w:t>
+        <w:t xml:space="preserve"> It serves as a brief, high-level summary of what the load_artifacts() function does. </w:t>
       </w:r>
     </w:p>
     <w:p>
@@ -150,21 +178,7 @@
         <w:rPr>
           <w:lang w:val="en-US"/>
         </w:rPr>
-        <w:t xml:space="preserve"> (e.g., your Logistic Regression, Random Forest, </w:t>
-      </w:r>
-      <w:proofErr w:type="spellStart"/>
-      <w:r>
-        <w:rPr>
-          <w:lang w:val="en-US"/>
-        </w:rPr>
-        <w:t>XGBoost</w:t>
-      </w:r>
-      <w:proofErr w:type="spellEnd"/>
-      <w:r>
-        <w:rPr>
-          <w:lang w:val="en-US"/>
-        </w:rPr>
-        <w:t>, or Neural Network model).</w:t>
+        <w:t xml:space="preserve"> (e.g., your Logistic Regression, Random Forest, XGBoost, or Neural Network model).</w:t>
       </w:r>
     </w:p>
     <w:p>
@@ -195,21 +209,7 @@
         <w:rPr>
           <w:lang w:val="en-US"/>
         </w:rPr>
-        <w:t xml:space="preserve"> (your </w:t>
-      </w:r>
-      <w:proofErr w:type="spellStart"/>
-      <w:r>
-        <w:rPr>
-          <w:lang w:val="en-US"/>
-        </w:rPr>
-        <w:t>ColumnTransformer</w:t>
-      </w:r>
-      <w:proofErr w:type="spellEnd"/>
-      <w:r>
-        <w:rPr>
-          <w:lang w:val="en-US"/>
-        </w:rPr>
-        <w:t xml:space="preserve"> pipeline that handles scaling and one-hot encoding of input features).</w:t>
+        <w:t xml:space="preserve"> (your ColumnTransformer pipeline that handles scaling and one-hot encoding of input features).</w:t>
       </w:r>
     </w:p>
     <w:p>
@@ -240,21 +240,7 @@
         <w:rPr>
           <w:lang w:val="en-US"/>
         </w:rPr>
-        <w:t xml:space="preserve"> (your </w:t>
-      </w:r>
-      <w:proofErr w:type="spellStart"/>
-      <w:r>
-        <w:rPr>
-          <w:lang w:val="en-US"/>
-        </w:rPr>
-        <w:t>LabelEncoder</w:t>
-      </w:r>
-      <w:proofErr w:type="spellEnd"/>
-      <w:r>
-        <w:rPr>
-          <w:lang w:val="en-US"/>
-        </w:rPr>
-        <w:t xml:space="preserve"> that maps numerical predictions back to 'H', 'D', 'A' labels).</w:t>
+        <w:t xml:space="preserve"> (your LabelEncoder that maps numerical predictions back to 'H', 'D', 'A' labels).</w:t>
       </w:r>
     </w:p>
     <w:p>
@@ -286,35 +272,7 @@
         <w:rPr>
           <w:lang w:val="en-US"/>
         </w:rPr>
-        <w:t xml:space="preserve"> Docstrings are accessible at runtime using </w:t>
-      </w:r>
-      <w:proofErr w:type="gramStart"/>
-      <w:r>
-        <w:rPr>
-          <w:lang w:val="en-US"/>
-        </w:rPr>
-        <w:t>help(</w:t>
-      </w:r>
-      <w:proofErr w:type="gramEnd"/>
-      <w:r>
-        <w:rPr>
-          <w:lang w:val="en-US"/>
-        </w:rPr>
-        <w:t>) or by inspecting the __doc__ attribute of the function. For example, if you were to run help(</w:t>
-      </w:r>
-      <w:proofErr w:type="spellStart"/>
-      <w:r>
-        <w:rPr>
-          <w:lang w:val="en-US"/>
-        </w:rPr>
-        <w:t>load_artifacts</w:t>
-      </w:r>
-      <w:proofErr w:type="spellEnd"/>
-      <w:r>
-        <w:rPr>
-          <w:lang w:val="en-US"/>
-        </w:rPr>
-        <w:t xml:space="preserve">) in a Python interpreter, this docstring would be displayed. </w:t>
+        <w:t xml:space="preserve"> Docstrings are accessible at runtime using help() or by inspecting the __doc__ attribute of the function. For example, if you were to run help(load_artifacts) in a Python interpreter, this docstring would be displayed. </w:t>
       </w:r>
     </w:p>
     <w:p>
@@ -380,35 +338,7 @@
         <w:rPr>
           <w:lang w:val="en-US"/>
         </w:rPr>
-        <w:t xml:space="preserve">You're asking for an explanation of </w:t>
-      </w:r>
-      <w:proofErr w:type="gramStart"/>
-      <w:r>
-        <w:rPr>
-          <w:lang w:val="en-US"/>
-        </w:rPr>
-        <w:t>the @app.on</w:t>
-      </w:r>
-      <w:proofErr w:type="gramEnd"/>
-      <w:r>
-        <w:rPr>
-          <w:lang w:val="en-US"/>
-        </w:rPr>
-        <w:t xml:space="preserve">_event("startup") decorator in </w:t>
-      </w:r>
-      <w:proofErr w:type="gramStart"/>
-      <w:r>
-        <w:rPr>
-          <w:lang w:val="en-US"/>
-        </w:rPr>
-        <w:t>the Canvas</w:t>
-      </w:r>
-      <w:proofErr w:type="gramEnd"/>
-      <w:r>
-        <w:rPr>
-          <w:lang w:val="en-US"/>
-        </w:rPr>
-        <w:t>.</w:t>
+        <w:t>You're asking for an explanation of the @app.on_event("startup") decorator in the Canvas.</w:t>
       </w:r>
     </w:p>
     <w:p>
@@ -447,19 +377,9 @@
       </w:r>
     </w:p>
     <w:p>
-      <w:proofErr w:type="spellStart"/>
-      <w:r>
-        <w:t>Here's</w:t>
-      </w:r>
-      <w:proofErr w:type="spellEnd"/>
-      <w:r>
-        <w:t xml:space="preserve"> a </w:t>
-      </w:r>
-      <w:proofErr w:type="gramStart"/>
-      <w:r>
-        <w:t>breakdown:</w:t>
-      </w:r>
-      <w:proofErr w:type="gramEnd"/>
+      <w:r>
+        <w:t>Here's a breakdown:</w:t>
+      </w:r>
     </w:p>
     <w:p>
       <w:pPr>
@@ -477,45 +397,13 @@
           <w:bCs/>
           <w:lang w:val="en-US"/>
         </w:rPr>
-        <w:t>@</w:t>
-      </w:r>
-      <w:proofErr w:type="gramStart"/>
-      <w:r>
-        <w:rPr>
-          <w:b/>
-          <w:bCs/>
-          <w:lang w:val="en-US"/>
-        </w:rPr>
-        <w:t>app.on</w:t>
-      </w:r>
-      <w:proofErr w:type="gramEnd"/>
-      <w:r>
-        <w:rPr>
-          <w:b/>
-          <w:bCs/>
-          <w:lang w:val="en-US"/>
-        </w:rPr>
-        <w:t>_event("startup")</w:t>
-      </w:r>
-      <w:r>
-        <w:rPr>
-          <w:lang w:val="en-US"/>
-        </w:rPr>
-        <w:t>: This is a decorator provided by FastAPI. It tells the FastAPI application that the function immediately following it (async def startup_</w:t>
-      </w:r>
-      <w:proofErr w:type="gramStart"/>
-      <w:r>
-        <w:rPr>
-          <w:lang w:val="en-US"/>
-        </w:rPr>
-        <w:t>event(</w:t>
-      </w:r>
-      <w:proofErr w:type="gramEnd"/>
-      <w:r>
-        <w:rPr>
-          <w:lang w:val="en-US"/>
-        </w:rPr>
-        <w:t>): in this case) should be run when the application initializes and becomes ready to serve requests.</w:t>
+        <w:t>@app.on_event("startup")</w:t>
+      </w:r>
+      <w:r>
+        <w:rPr>
+          <w:lang w:val="en-US"/>
+        </w:rPr>
+        <w:t>: This is a decorator provided by FastAPI. It tells the FastAPI application that the function immediately following it (async def startup_event(): in this case) should be run when the application initializes and becomes ready to serve requests.</w:t>
       </w:r>
     </w:p>
     <w:p>
@@ -531,77 +419,16 @@
           <w:bCs/>
           <w:lang w:val="en-US"/>
         </w:rPr>
-        <w:t>async def startup_</w:t>
-      </w:r>
-      <w:proofErr w:type="gramStart"/>
-      <w:r>
-        <w:rPr>
-          <w:b/>
-          <w:bCs/>
-          <w:lang w:val="en-US"/>
-        </w:rPr>
-        <w:t>event():</w:t>
-      </w:r>
-      <w:r>
-        <w:rPr>
-          <w:lang w:val="en-US"/>
-        </w:rPr>
-        <w:t>:</w:t>
-      </w:r>
-      <w:proofErr w:type="gramEnd"/>
-      <w:r>
-        <w:rPr>
-          <w:lang w:val="en-US"/>
-        </w:rPr>
-        <w:t xml:space="preserve"> This defines an asynchronous function named startup_event. </w:t>
-      </w:r>
-      <w:proofErr w:type="spellStart"/>
-      <w:r>
-        <w:t>FastAPI</w:t>
-      </w:r>
-      <w:proofErr w:type="spellEnd"/>
-      <w:r>
-        <w:t xml:space="preserve"> </w:t>
-      </w:r>
-      <w:proofErr w:type="spellStart"/>
-      <w:r>
-        <w:t>expects</w:t>
-      </w:r>
-      <w:proofErr w:type="spellEnd"/>
-      <w:r>
-        <w:t xml:space="preserve"> </w:t>
-      </w:r>
-      <w:proofErr w:type="spellStart"/>
-      <w:r>
-        <w:t>event</w:t>
-      </w:r>
-      <w:proofErr w:type="spellEnd"/>
-      <w:r>
-        <w:t xml:space="preserve"> handlers to </w:t>
-      </w:r>
-      <w:proofErr w:type="spellStart"/>
-      <w:r>
-        <w:t>be</w:t>
-      </w:r>
-      <w:proofErr w:type="spellEnd"/>
-      <w:r>
-        <w:t xml:space="preserve"> </w:t>
-      </w:r>
-      <w:proofErr w:type="spellStart"/>
-      <w:r>
-        <w:t>async</w:t>
-      </w:r>
-      <w:proofErr w:type="spellEnd"/>
-      <w:r>
-        <w:t xml:space="preserve"> </w:t>
-      </w:r>
-      <w:proofErr w:type="spellStart"/>
-      <w:r>
-        <w:t>functions</w:t>
-      </w:r>
-      <w:proofErr w:type="spellEnd"/>
-      <w:r>
-        <w:t>.</w:t>
+        <w:t>async def startup_event():</w:t>
+      </w:r>
+      <w:r>
+        <w:rPr>
+          <w:lang w:val="en-US"/>
+        </w:rPr>
+        <w:t xml:space="preserve">: This defines an asynchronous function named startup_event. </w:t>
+      </w:r>
+      <w:r>
+        <w:t>FastAPI expects event handlers to be async functions.</w:t>
       </w:r>
     </w:p>
     <w:p>
@@ -620,94 +447,49 @@
           <w:bCs/>
           <w:lang w:val="en-US"/>
         </w:rPr>
-        <w:t>load_</w:t>
-      </w:r>
-      <w:proofErr w:type="gramStart"/>
+        <w:t>load_artifacts()</w:t>
+      </w:r>
+      <w:r>
+        <w:rPr>
+          <w:lang w:val="en-US"/>
+        </w:rPr>
+        <w:t>: Inside startup_event(), the load_artifacts() function is called.</w:t>
+      </w:r>
+    </w:p>
+    <w:p>
+      <w:pPr>
+        <w:rPr>
+          <w:lang w:val="en-US"/>
+        </w:rPr>
+      </w:pPr>
       <w:r>
         <w:rPr>
           <w:b/>
           <w:bCs/>
           <w:lang w:val="en-US"/>
         </w:rPr>
-        <w:t>artifacts(</w:t>
-      </w:r>
-      <w:proofErr w:type="gramEnd"/>
+        <w:t>Why is this important for your ML service?</w:t>
+      </w:r>
+    </w:p>
+    <w:p>
+      <w:pPr>
+        <w:rPr>
+          <w:lang w:val="en-US"/>
+        </w:rPr>
+      </w:pPr>
+      <w:r>
+        <w:rPr>
+          <w:lang w:val="en-US"/>
+        </w:rPr>
+        <w:lastRenderedPageBreak/>
+        <w:t xml:space="preserve">Loading machine learning models, preprocessors, and label encoders from disk can be a time-consuming operation. If you were to load them inside the /predict endpoint function, they would be reloaded </w:t>
+      </w:r>
       <w:r>
         <w:rPr>
           <w:b/>
           <w:bCs/>
           <w:lang w:val="en-US"/>
         </w:rPr>
-        <w:t>)</w:t>
-      </w:r>
-      <w:r>
-        <w:rPr>
-          <w:lang w:val="en-US"/>
-        </w:rPr>
-        <w:t>: Inside startup_</w:t>
-      </w:r>
-      <w:proofErr w:type="gramStart"/>
-      <w:r>
-        <w:rPr>
-          <w:lang w:val="en-US"/>
-        </w:rPr>
-        <w:t>event(</w:t>
-      </w:r>
-      <w:proofErr w:type="gramEnd"/>
-      <w:r>
-        <w:rPr>
-          <w:lang w:val="en-US"/>
-        </w:rPr>
-        <w:t>), the load_</w:t>
-      </w:r>
-      <w:proofErr w:type="gramStart"/>
-      <w:r>
-        <w:rPr>
-          <w:lang w:val="en-US"/>
-        </w:rPr>
-        <w:t>artifacts(</w:t>
-      </w:r>
-      <w:proofErr w:type="gramEnd"/>
-      <w:r>
-        <w:rPr>
-          <w:lang w:val="en-US"/>
-        </w:rPr>
-        <w:t>) function is called.</w:t>
-      </w:r>
-    </w:p>
-    <w:p>
-      <w:pPr>
-        <w:rPr>
-          <w:lang w:val="en-US"/>
-        </w:rPr>
-      </w:pPr>
-      <w:r>
-        <w:rPr>
-          <w:b/>
-          <w:bCs/>
-          <w:lang w:val="en-US"/>
-        </w:rPr>
-        <w:t>Why is this important for your ML service?</w:t>
-      </w:r>
-    </w:p>
-    <w:p>
-      <w:pPr>
-        <w:rPr>
-          <w:lang w:val="en-US"/>
-        </w:rPr>
-      </w:pPr>
-      <w:r>
-        <w:rPr>
-          <w:lang w:val="en-US"/>
-        </w:rPr>
-        <w:t xml:space="preserve">Loading machine learning models, preprocessors, and label encoders from disk can be a time-consuming operation. If you were to load them inside the /predict endpoint function, they would be reloaded </w:t>
-      </w:r>
-      <w:r>
-        <w:rPr>
-          <w:b/>
-          <w:bCs/>
-          <w:lang w:val="en-US"/>
-        </w:rPr>
         <w:t>every single time</w:t>
       </w:r>
       <w:r>
@@ -727,21 +509,7 @@
         <w:rPr>
           <w:lang w:val="en-US"/>
         </w:rPr>
-        <w:t xml:space="preserve">By </w:t>
-      </w:r>
-      <w:proofErr w:type="gramStart"/>
-      <w:r>
-        <w:rPr>
-          <w:lang w:val="en-US"/>
-        </w:rPr>
-        <w:t>using @app.on</w:t>
-      </w:r>
-      <w:proofErr w:type="gramEnd"/>
-      <w:r>
-        <w:rPr>
-          <w:lang w:val="en-US"/>
-        </w:rPr>
-        <w:t>_event("startup"), you ensure that:</w:t>
+        <w:t>By using @app.on_event("startup"), you ensure that:</w:t>
       </w:r>
     </w:p>
     <w:p>
@@ -760,7 +528,6 @@
           <w:bCs/>
           <w:lang w:val="en-US"/>
         </w:rPr>
-        <w:lastRenderedPageBreak/>
         <w:t>Efficiency:</w:t>
       </w:r>
       <w:r>
@@ -1129,6 +896,95 @@
     </w:lvl>
   </w:abstractNum>
   <w:abstractNum w:abstractNumId="2" w15:restartNumberingAfterBreak="0">
+    <w:nsid w:val="555F6241"/>
+    <w:multiLevelType w:val="hybridMultilevel"/>
+    <w:tmpl w:val="3EEC399A"/>
+    <w:lvl w:ilvl="0" w:tplc="6F2667C4">
+      <w:start w:val="1"/>
+      <w:numFmt w:val="decimal"/>
+      <w:lvlText w:val="%1-"/>
+      <w:lvlJc w:val="left"/>
+      <w:pPr>
+        <w:ind w:left="720" w:hanging="360"/>
+      </w:pPr>
+      <w:rPr>
+        <w:rFonts w:hint="default"/>
+      </w:rPr>
+    </w:lvl>
+    <w:lvl w:ilvl="1" w:tplc="040C0019" w:tentative="1">
+      <w:start w:val="1"/>
+      <w:numFmt w:val="lowerLetter"/>
+      <w:lvlText w:val="%2."/>
+      <w:lvlJc w:val="left"/>
+      <w:pPr>
+        <w:ind w:left="1440" w:hanging="360"/>
+      </w:pPr>
+    </w:lvl>
+    <w:lvl w:ilvl="2" w:tplc="040C001B" w:tentative="1">
+      <w:start w:val="1"/>
+      <w:numFmt w:val="lowerRoman"/>
+      <w:lvlText w:val="%3."/>
+      <w:lvlJc w:val="right"/>
+      <w:pPr>
+        <w:ind w:left="2160" w:hanging="180"/>
+      </w:pPr>
+    </w:lvl>
+    <w:lvl w:ilvl="3" w:tplc="040C000F" w:tentative="1">
+      <w:start w:val="1"/>
+      <w:numFmt w:val="decimal"/>
+      <w:lvlText w:val="%4."/>
+      <w:lvlJc w:val="left"/>
+      <w:pPr>
+        <w:ind w:left="2880" w:hanging="360"/>
+      </w:pPr>
+    </w:lvl>
+    <w:lvl w:ilvl="4" w:tplc="040C0019" w:tentative="1">
+      <w:start w:val="1"/>
+      <w:numFmt w:val="lowerLetter"/>
+      <w:lvlText w:val="%5."/>
+      <w:lvlJc w:val="left"/>
+      <w:pPr>
+        <w:ind w:left="3600" w:hanging="360"/>
+      </w:pPr>
+    </w:lvl>
+    <w:lvl w:ilvl="5" w:tplc="040C001B" w:tentative="1">
+      <w:start w:val="1"/>
+      <w:numFmt w:val="lowerRoman"/>
+      <w:lvlText w:val="%6."/>
+      <w:lvlJc w:val="right"/>
+      <w:pPr>
+        <w:ind w:left="4320" w:hanging="180"/>
+      </w:pPr>
+    </w:lvl>
+    <w:lvl w:ilvl="6" w:tplc="040C000F" w:tentative="1">
+      <w:start w:val="1"/>
+      <w:numFmt w:val="decimal"/>
+      <w:lvlText w:val="%7."/>
+      <w:lvlJc w:val="left"/>
+      <w:pPr>
+        <w:ind w:left="5040" w:hanging="360"/>
+      </w:pPr>
+    </w:lvl>
+    <w:lvl w:ilvl="7" w:tplc="040C0019" w:tentative="1">
+      <w:start w:val="1"/>
+      <w:numFmt w:val="lowerLetter"/>
+      <w:lvlText w:val="%8."/>
+      <w:lvlJc w:val="left"/>
+      <w:pPr>
+        <w:ind w:left="5760" w:hanging="360"/>
+      </w:pPr>
+    </w:lvl>
+    <w:lvl w:ilvl="8" w:tplc="040C001B" w:tentative="1">
+      <w:start w:val="1"/>
+      <w:numFmt w:val="lowerRoman"/>
+      <w:lvlText w:val="%9."/>
+      <w:lvlJc w:val="right"/>
+      <w:pPr>
+        <w:ind w:left="6480" w:hanging="180"/>
+      </w:pPr>
+    </w:lvl>
+  </w:abstractNum>
+  <w:abstractNum w:abstractNumId="3" w15:restartNumberingAfterBreak="0">
     <w:nsid w:val="609168A8"/>
     <w:multiLevelType w:val="multilevel"/>
     <w:tmpl w:val="5F629B9E"/>
@@ -1241,7 +1097,7 @@
       </w:pPr>
     </w:lvl>
   </w:abstractNum>
-  <w:abstractNum w:abstractNumId="3" w15:restartNumberingAfterBreak="0">
+  <w:abstractNum w:abstractNumId="4" w15:restartNumberingAfterBreak="0">
     <w:nsid w:val="688C0499"/>
     <w:multiLevelType w:val="hybridMultilevel"/>
     <w:tmpl w:val="7818D6BA"/>
@@ -1354,16 +1210,19 @@
     </w:lvl>
   </w:abstractNum>
   <w:num w:numId="1" w16cid:durableId="1284918782">
-    <w:abstractNumId w:val="2"/>
+    <w:abstractNumId w:val="3"/>
   </w:num>
   <w:num w:numId="2" w16cid:durableId="599800161">
-    <w:abstractNumId w:val="3"/>
+    <w:abstractNumId w:val="4"/>
   </w:num>
   <w:num w:numId="3" w16cid:durableId="1552229201">
     <w:abstractNumId w:val="1"/>
   </w:num>
   <w:num w:numId="4" w16cid:durableId="938947401">
     <w:abstractNumId w:val="0"/>
+  </w:num>
+  <w:num w:numId="5" w16cid:durableId="1712531469">
+    <w:abstractNumId w:val="2"/>
   </w:num>
 </w:numbering>
 </file>
@@ -1971,6 +1830,7 @@
   <w:style w:type="character" w:default="1" w:styleId="Policepardfaut">
     <w:name w:val="Default Paragraph Font"/>
     <w:uiPriority w:val="1"/>
+    <w:semiHidden/>
     <w:unhideWhenUsed/>
   </w:style>
   <w:style w:type="table" w:default="1" w:styleId="TableauNormal">

</xml_diff>